<commit_message>
Mise à jour release
</commit_message>
<xml_diff>
--- a/Mode d'emploi.docx
+++ b/Mode d'emploi.docx
@@ -21,9 +21,11 @@
       <w:r>
         <w:t xml:space="preserve">Lancez 3 </w:t>
       </w:r>
+      <w:proofErr w:type="spellStart"/>
       <w:r>
         <w:t>builds</w:t>
       </w:r>
+      <w:proofErr w:type="spellEnd"/>
     </w:p>
     <w:p>
       <w:pPr>
@@ -34,7 +36,10 @@
         </w:numPr>
       </w:pPr>
       <w:r>
-        <w:t>Lancez la carte de droite</w:t>
+        <w:t xml:space="preserve">Lancez la carte de </w:t>
+      </w:r>
+      <w:r>
+        <w:t>gauche</w:t>
       </w:r>
     </w:p>
     <w:p>
@@ -46,7 +51,10 @@
         </w:numPr>
       </w:pPr>
       <w:r>
-        <w:t>Sur une de fenêtre, appuyez sur espace lors de l’interface de connextion</w:t>
+        <w:t xml:space="preserve">Sur une de fenêtre, </w:t>
+      </w:r>
+      <w:r>
+        <w:t>lancez un serveur</w:t>
       </w:r>
     </w:p>
     <w:p>
@@ -73,8 +81,13 @@
         </w:numPr>
       </w:pPr>
       <w:r>
-        <w:t>Appuyez sur play</w:t>
-      </w:r>
+        <w:t xml:space="preserve">Appuyez sur </w:t>
+      </w:r>
+      <w:proofErr w:type="spellStart"/>
+      <w:r>
+        <w:t>play</w:t>
+      </w:r>
+      <w:proofErr w:type="spellEnd"/>
     </w:p>
     <w:p>
       <w:pPr>
@@ -85,7 +98,15 @@
         </w:numPr>
       </w:pPr>
       <w:r>
-        <w:t>Pendant la phase de reflexion, construisez des tourelles (carrés blanc) et demandez à récolter des ressources (bouton mission)</w:t>
+        <w:t xml:space="preserve">Pendant la phase de </w:t>
+      </w:r>
+      <w:proofErr w:type="spellStart"/>
+      <w:r>
+        <w:t>reflexion</w:t>
+      </w:r>
+      <w:proofErr w:type="spellEnd"/>
+      <w:r>
+        <w:t>, construisez des tourelles (carrés blanc) et demandez à récolter des ressources (bouton mission)</w:t>
       </w:r>
     </w:p>
     <w:p>
@@ -133,8 +154,13 @@
         </w:numPr>
       </w:pPr>
       <w:r>
-        <w:t>Vous pouvez mettre pause avec echap</w:t>
-      </w:r>
+        <w:t xml:space="preserve">Vous pouvez mettre pause avec </w:t>
+      </w:r>
+      <w:proofErr w:type="spellStart"/>
+      <w:r>
+        <w:t>echap</w:t>
+      </w:r>
+      <w:proofErr w:type="spellEnd"/>
     </w:p>
     <w:p>
       <w:pPr>
@@ -154,7 +180,15 @@
         <w:t> : vous pouvez customisez des</w:t>
       </w:r>
       <w:r>
-        <w:t xml:space="preserve"> paramètres dans le menu (echap)</w:t>
+        <w:t xml:space="preserve"> paramètres dans le menu (</w:t>
+      </w:r>
+      <w:proofErr w:type="spellStart"/>
+      <w:r>
+        <w:t>echap</w:t>
+      </w:r>
+      <w:proofErr w:type="spellEnd"/>
+      <w:r>
+        <w:t>)</w:t>
       </w:r>
     </w:p>
     <w:p>
@@ -167,6 +201,12 @@
       </w:pPr>
       <w:r>
         <w:t>Vous pouvez spécialiser une tourelle à partir du niveau 4</w:t>
+      </w:r>
+    </w:p>
+    <w:p/>
+    <w:p>
+      <w:r>
+        <w:t>En cas d’erreur de connexion au serveur, vous pouvez vous connecter avec le client et avec le server en connexion locale (cocher la coche connexion local et pour les clients, entrez l’adresse 127.0.0.1).</w:t>
       </w:r>
       <w:bookmarkStart w:id="0" w:name="_GoBack"/>
       <w:bookmarkEnd w:id="0"/>

</xml_diff>